<commit_message>
Updated Word document with recent changes
</commit_message>
<xml_diff>
--- a/ML_Final_Report_Troy.docx
+++ b/ML_Final_Report_Troy.docx
@@ -2473,10 +2473,7 @@
         <w:t>Next, I took all the explanatory variables and put them through a preprocessing pipeline. I applied a power transform and log transform on non-binary data with obvious skews based on histograms</w:t>
       </w:r>
       <w:r>
-        <w:t xml:space="preserve"> (</w:t>
-      </w:r>
-      <w:r>
-        <w:t xml:space="preserve">fig </w:t>
+        <w:t xml:space="preserve"> (fig </w:t>
       </w:r>
       <w:r>
         <w:t>2</w:t>
@@ -2713,7 +2710,13 @@
         <w:t>74</w:t>
       </w:r>
       <w:r>
-        <w:t>. So, my features explain 21% of the variance in the data, which is a modest amount.</w:t>
+        <w:t xml:space="preserve">. So, my features explain </w:t>
+      </w:r>
+      <w:r>
+        <w:t>17</w:t>
+      </w:r>
+      <w:r>
+        <w:t>% of the variance in the data, which is a modest amount.</w:t>
       </w:r>
     </w:p>
     <w:p>
@@ -2730,7 +2733,13 @@
         <w:t>most</w:t>
       </w:r>
       <w:r>
-        <w:t xml:space="preserve"> important. My model could explain around 21% of the variance, so it isn’t highly effective at predicting, but it would be interesting to understand more about which features were most important in explaining that, and I just ran out of time.</w:t>
+        <w:t xml:space="preserve"> important. My model could explain around </w:t>
+      </w:r>
+      <w:r>
+        <w:t>17</w:t>
+      </w:r>
+      <w:r>
+        <w:t>% of the variance, so it isn’t highly effective at predicting, but it would be interesting to understand more about which features were most important in explaining that, and I just ran out of time.</w:t>
       </w:r>
     </w:p>
     <w:p>
@@ -3973,6 +3982,7 @@
   <w:style w:type="character" w:default="1" w:styleId="DefaultParagraphFont">
     <w:name w:val="Default Paragraph Font"/>
     <w:uiPriority w:val="1"/>
+    <w:semiHidden/>
     <w:unhideWhenUsed/>
   </w:style>
   <w:style w:type="table" w:default="1" w:styleId="TableNormal">

</xml_diff>